<commit_message>
updates to fig + references
</commit_message>
<xml_diff>
--- a/proceedingsrev0.docx
+++ b/proceedingsrev0.docx
@@ -958,23 +958,31 @@
         <w:pStyle w:val="ListParagraph"/>
       </w:pPr>
       <w:r>
-        <w:t xml:space="preserve">In a </w:t>
-      </w:r>
-      <w:bookmarkStart w:id="0" w:name="_GoBack"/>
-      <w:r>
-        <w:t>[</w:t>
-      </w:r>
-      <w:bookmarkEnd w:id="0"/>
-      <w:r>
-        <w:t>forthcoming publication][</w:t>
-      </w:r>
-      <w:proofErr w:type="spellStart"/>
-      <w:r>
-        <w:t>montreal</w:t>
-      </w:r>
-      <w:proofErr w:type="spellEnd"/>
-      <w:r>
-        <w:t>], epidemiological modelers use data on</w:t>
+        <w:t>I</w:t>
+      </w:r>
+      <w:r>
+        <w:t xml:space="preserve">n a forthcoming publication </w:t>
+      </w:r>
+      <w:r>
+        <w:fldChar w:fldCharType="begin"/>
+      </w:r>
+      <w:r>
+        <w:instrText xml:space="preserve"> ADDIN EN.CITE &lt;EndNote&gt;&lt;Cite&gt;&lt;Author&gt;Hoen&lt;/Author&gt;&lt;RecNum&gt;45&lt;/RecNum&gt;&lt;DisplayText&gt;(Hoen et al., In review)&lt;/DisplayText&gt;&lt;record&gt;&lt;rec-number&gt;45&lt;/rec-number&gt;&lt;foreign-keys&gt;&lt;key app="EN" db-id="wvrfs0ppit5sfread5zptswvsazf52przter" timestamp="1408140212"&gt;45&lt;/key&gt;&lt;/foreign-keys&gt;&lt;ref-type name="Journal Article"&gt;17&lt;/ref-type&gt;&lt;contributors&gt;&lt;authors&gt;&lt;author&gt;Hoen, Anne Gatewood&lt;/author&gt;&lt;author&gt;Hladish, Thomas J.&lt;/author&gt;&lt;author&gt;Eggo, Rosalind M.&lt;/author&gt;&lt;author&gt;Lenczner, Michael&lt;/author&gt;&lt;author&gt;Galvanig, Alison P.&lt;/author&gt;&lt;author&gt;Brownstein, John S.&lt;/author&gt;&lt;author&gt;Meyers, Lauren Ancel&lt;/author&gt;&lt;/authors&gt;&lt;/contributors&gt;&lt;titles&gt;&lt;title&gt;Epidemic wave dynamics attributable to urban community structure&lt;/title&gt;&lt;secondary-title&gt;Journal of Medical Internet Research&lt;/secondary-title&gt;&lt;/titles&gt;&lt;periodical&gt;&lt;full-title&gt;Journal of Medical Internet Research&lt;/full-title&gt;&lt;/periodical&gt;&lt;dates&gt;&lt;year&gt;In review&lt;/year&gt;&lt;/dates&gt;&lt;urls&gt;&lt;/urls&gt;&lt;/record&gt;&lt;/Cite&gt;&lt;/EndNote&gt;</w:instrText>
+      </w:r>
+      <w:r>
+        <w:fldChar w:fldCharType="separate"/>
+      </w:r>
+      <w:r>
+        <w:rPr>
+          <w:noProof/>
+        </w:rPr>
+        <w:t>(Hoen et al., In review)</w:t>
+      </w:r>
+      <w:r>
+        <w:fldChar w:fldCharType="end"/>
+      </w:r>
+      <w:r>
+        <w:t>, epidemiological modelers use data on</w:t>
       </w:r>
       <w:r>
         <w:t xml:space="preserve"> </w:t>
@@ -3710,6 +3718,7 @@
     </w:p>
     <w:p/>
     <w:p>
+      <w:bookmarkStart w:id="0" w:name="_GoBack"/>
       <w:r>
         <w:t xml:space="preserve">Agent extends </w:t>
       </w:r>
@@ -3751,6 +3760,7 @@
         <w:t>]</w:t>
       </w:r>
     </w:p>
+    <w:bookmarkEnd w:id="0"/>
     <w:p/>
     <w:p>
       <w:proofErr w:type="gramStart"/>
@@ -3980,10 +3990,10 @@
             <v:path o:extrusionok="f" gradientshapeok="t" o:connecttype="rect"/>
             <o:lock v:ext="edit" aspectratio="t"/>
           </v:shapetype>
-          <v:shape id="_x0000_i1065" type="#_x0000_t75" style="width:6in;height:43pt" o:ole="">
+          <v:shape id="_x0000_i1025" type="#_x0000_t75" style="width:6in;height:43pt" o:ole="">
             <v:imagedata r:id="rId6" o:title=""/>
           </v:shape>
-          <o:OLEObject Type="Embed" ProgID="Word.Document.12" ShapeID="_x0000_i1065" DrawAspect="Content" ObjectID="_1343480019" r:id="rId7">
+          <o:OLEObject Type="Embed" ProgID="Word.Document.12" ShapeID="_x0000_i1025" DrawAspect="Content" ObjectID="_1343487230" r:id="rId7">
             <o:FieldCodes>\s</o:FieldCodes>
           </o:OLEObject>
         </w:object>
@@ -4014,10 +4024,10 @@
     <w:p>
       <w:r>
         <w:object w:dxaOrig="8640" w:dyaOrig="2560" w14:anchorId="749675D0">
-          <v:shape id="_x0000_i1071" type="#_x0000_t75" style="width:6in;height:128pt" o:ole="">
+          <v:shape id="_x0000_i1026" type="#_x0000_t75" style="width:6in;height:128pt" o:ole="">
             <v:imagedata r:id="rId8" o:title=""/>
           </v:shape>
-          <o:OLEObject Type="Embed" ProgID="Word.Document.12" ShapeID="_x0000_i1071" DrawAspect="Content" ObjectID="_1343480020" r:id="rId9">
+          <o:OLEObject Type="Embed" ProgID="Word.Document.12" ShapeID="_x0000_i1026" DrawAspect="Content" ObjectID="_1343487231" r:id="rId9">
             <o:FieldCodes>\s</o:FieldCodes>
           </o:OLEObject>
         </w:object>
@@ -4263,10 +4273,10 @@
     <w:p>
       <w:r>
         <w:object w:dxaOrig="8640" w:dyaOrig="2340" w14:anchorId="37DAC5AE">
-          <v:shape id="_x0000_i1062" type="#_x0000_t75" style="width:6in;height:117pt" o:ole="">
+          <v:shape id="_x0000_i1027" type="#_x0000_t75" style="width:6in;height:117pt" o:ole="">
             <v:imagedata r:id="rId10" o:title=""/>
           </v:shape>
-          <o:OLEObject Type="Embed" ProgID="Word.Document.12" ShapeID="_x0000_i1062" DrawAspect="Content" ObjectID="_1343480021" r:id="rId11">
+          <o:OLEObject Type="Embed" ProgID="Word.Document.12" ShapeID="_x0000_i1027" DrawAspect="Content" ObjectID="_1343487232" r:id="rId11">
             <o:FieldCodes>\s</o:FieldCodes>
           </o:OLEObject>
         </w:object>
@@ -4464,21 +4474,21 @@
       </w:r>
     </w:p>
     <w:p/>
-    <w:bookmarkStart w:id="4" w:name="_MON_1343467244"/>
-    <w:bookmarkStart w:id="5" w:name="_MON_1343467354"/>
-    <w:bookmarkStart w:id="6" w:name="_MON_1343467416"/>
-    <w:bookmarkStart w:id="7" w:name="_MON_1343468791"/>
+    <w:bookmarkStart w:id="4" w:name="_MON_1343467354"/>
+    <w:bookmarkStart w:id="5" w:name="_MON_1343467416"/>
+    <w:bookmarkStart w:id="6" w:name="_MON_1343468791"/>
     <w:bookmarkEnd w:id="4"/>
     <w:bookmarkEnd w:id="5"/>
     <w:bookmarkEnd w:id="6"/>
+    <w:bookmarkStart w:id="7" w:name="_MON_1343467244"/>
     <w:bookmarkEnd w:id="7"/>
     <w:p>
       <w:r>
         <w:object w:dxaOrig="8640" w:dyaOrig="3840" w14:anchorId="15DFA25D">
-          <v:shape id="_x0000_i1038" type="#_x0000_t75" style="width:6in;height:192pt" o:ole="">
+          <v:shape id="_x0000_i1028" type="#_x0000_t75" style="width:6in;height:192pt" o:ole="">
             <v:imagedata r:id="rId12" o:title=""/>
           </v:shape>
-          <o:OLEObject Type="Embed" ProgID="Word.Document.12" ShapeID="_x0000_i1038" DrawAspect="Content" ObjectID="_1343480022" r:id="rId13">
+          <o:OLEObject Type="Embed" ProgID="Word.Document.12" ShapeID="_x0000_i1028" DrawAspect="Content" ObjectID="_1343487233" r:id="rId13">
             <o:FieldCodes>\s</o:FieldCodes>
           </o:OLEObject>
         </w:object>
@@ -4550,10 +4560,10 @@
     <w:p>
       <w:r>
         <w:object w:dxaOrig="8640" w:dyaOrig="2980" w14:anchorId="527E6A3E">
-          <v:shape id="_x0000_i1046" type="#_x0000_t75" style="width:6in;height:149pt" o:ole="">
+          <v:shape id="_x0000_i1029" type="#_x0000_t75" style="width:6in;height:149pt" o:ole="">
             <v:imagedata r:id="rId14" o:title=""/>
           </v:shape>
-          <o:OLEObject Type="Embed" ProgID="Word.Document.12" ShapeID="_x0000_i1046" DrawAspect="Content" ObjectID="_1343480023" r:id="rId15">
+          <o:OLEObject Type="Embed" ProgID="Word.Document.12" ShapeID="_x0000_i1029" DrawAspect="Content" ObjectID="_1343487234" r:id="rId15">
             <o:FieldCodes>\s</o:FieldCodes>
           </o:OLEObject>
         </w:object>
@@ -4751,10 +4761,10 @@
     <w:p>
       <w:r>
         <w:object w:dxaOrig="8640" w:dyaOrig="6180" w14:anchorId="58CA9B12">
-          <v:shape id="_x0000_i1060" type="#_x0000_t75" style="width:6in;height:309pt" o:ole="">
+          <v:shape id="_x0000_i1030" type="#_x0000_t75" style="width:6in;height:309pt" o:ole="">
             <v:imagedata r:id="rId16" o:title=""/>
           </v:shape>
-          <o:OLEObject Type="Embed" ProgID="Word.Document.12" ShapeID="_x0000_i1060" DrawAspect="Content" ObjectID="_1343480024" r:id="rId17">
+          <o:OLEObject Type="Embed" ProgID="Word.Document.12" ShapeID="_x0000_i1030" DrawAspect="Content" ObjectID="_1343487235" r:id="rId17">
             <o:FieldCodes>\s</o:FieldCodes>
           </o:OLEObject>
         </w:object>
@@ -4813,10 +4823,10 @@
     <w:p>
       <w:r>
         <w:object w:dxaOrig="8640" w:dyaOrig="2140" w14:anchorId="67C7E0F7">
-          <v:shape id="_x0000_i1048" type="#_x0000_t75" style="width:6in;height:107pt" o:ole="">
+          <v:shape id="_x0000_i1031" type="#_x0000_t75" style="width:6in;height:107pt" o:ole="">
             <v:imagedata r:id="rId18" o:title=""/>
           </v:shape>
-          <o:OLEObject Type="Embed" ProgID="Word.Document.12" ShapeID="_x0000_i1048" DrawAspect="Content" ObjectID="_1343480025" r:id="rId19">
+          <o:OLEObject Type="Embed" ProgID="Word.Document.12" ShapeID="_x0000_i1031" DrawAspect="Content" ObjectID="_1343487236" r:id="rId19">
             <o:FieldCodes>\s</o:FieldCodes>
           </o:OLEObject>
         </w:object>
@@ -6056,10 +6066,10 @@
           <w:noProof/>
         </w:rPr>
         <w:drawing>
-          <wp:inline distT="0" distB="0" distL="0" distR="0" wp14:anchorId="2EC81902" wp14:editId="7C551B6B">
-            <wp:extent cx="5486400" cy="5486400"/>
+          <wp:inline distT="0" distB="0" distL="0" distR="0" wp14:anchorId="4C8702EF" wp14:editId="1B4BDD19">
+            <wp:extent cx="4937760" cy="8229600"/>
             <wp:effectExtent l="0" t="0" r="0" b="0"/>
-            <wp:docPr id="1" name="Picture 1"/>
+            <wp:docPr id="3" name="Picture 3"/>
             <wp:cNvGraphicFramePr>
               <a:graphicFrameLocks xmlns:a="http://schemas.openxmlformats.org/drawingml/2006/main" noChangeAspect="1"/>
             </wp:cNvGraphicFramePr>
@@ -6085,7 +6095,7 @@
                   <pic:spPr>
                     <a:xfrm>
                       <a:off x="0" y="0"/>
-                      <a:ext cx="5486400" cy="5486400"/>
+                      <a:ext cx="4937760" cy="8229600"/>
                     </a:xfrm>
                     <a:prstGeom prst="rect">
                       <a:avLst/>
@@ -6698,6 +6708,34 @@
           <w:noProof/>
         </w:rPr>
         <w:t xml:space="preserve">, 1-17. </w:t>
+      </w:r>
+    </w:p>
+    <w:p>
+      <w:pPr>
+        <w:pStyle w:val="EndNoteBibliography"/>
+        <w:ind w:left="720" w:hanging="720"/>
+        <w:rPr>
+          <w:noProof/>
+        </w:rPr>
+      </w:pPr>
+      <w:r>
+        <w:rPr>
+          <w:noProof/>
+        </w:rPr>
+        <w:t xml:space="preserve">Hoen, A. G., Hladish, T. J., Eggo, R. M., Lenczner, M., Galvanig, A. P., Brownstein, J. S., &amp; Meyers, L. A. (In review). Epidemic wave dynamics attributable to urban community structure. </w:t>
+      </w:r>
+      <w:r>
+        <w:rPr>
+          <w:i/>
+          <w:noProof/>
+        </w:rPr>
+        <w:t>Journal of Medical Internet Research</w:t>
+      </w:r>
+      <w:r>
+        <w:rPr>
+          <w:noProof/>
+        </w:rPr>
+        <w:t xml:space="preserve">. </w:t>
       </w:r>
     </w:p>
     <w:p>

</xml_diff>